<commit_message>
updated Overriding vs. Hiding
</commit_message>
<xml_diff>
--- a/in-class assignments and notes.docx
+++ b/in-class assignments and notes.docx
@@ -501,6 +501,63 @@
       </w:r>
       <w:r>
         <w:t>alue type is stored in the stack while reference type is stored in the heap.</w:t>
+      </w:r>
+    </w:p>
+    <w:p/>
+    <w:p>
+      <w:pPr>
+        <w:pStyle w:val="Heading3"/>
+      </w:pPr>
+      <w:r>
+        <w:t>Difference between overriding and hiding</w:t>
+      </w:r>
+    </w:p>
+    <w:p>
+      <w:pPr>
+        <w:pStyle w:val="ListParagraph"/>
+        <w:numPr>
+          <w:ilvl w:val="0"/>
+          <w:numId w:val="8"/>
+        </w:numPr>
+      </w:pPr>
+      <w:r>
+        <w:t>Overriding only redefines the implementation of the method, while hiding can completely redefine the method.</w:t>
+      </w:r>
+    </w:p>
+    <w:p>
+      <w:pPr>
+        <w:pStyle w:val="ListParagraph"/>
+        <w:numPr>
+          <w:ilvl w:val="0"/>
+          <w:numId w:val="8"/>
+        </w:numPr>
+      </w:pPr>
+      <w:r>
+        <w:t>In overriding, when base class reference variable pointing to the object of the derived class, then it will call the overridden method in the derived class</w:t>
+      </w:r>
+      <w:r>
+        <w:t xml:space="preserve">, while </w:t>
+      </w:r>
+      <w:r>
+        <w:t>i</w:t>
+      </w:r>
+      <w:r>
+        <w:t>n hiding, when base class reference variable pointing to the object of the derived class, then it will call the hidden method in the base class.</w:t>
+      </w:r>
+    </w:p>
+    <w:p>
+      <w:pPr>
+        <w:pStyle w:val="ListParagraph"/>
+        <w:numPr>
+          <w:ilvl w:val="0"/>
+          <w:numId w:val="8"/>
+        </w:numPr>
+      </w:pPr>
+      <w:r>
+        <w:t>Overriding is an object type, while hiding is a reference type</w:t>
+      </w:r>
+      <w:r>
+        <w:t>.</w:t>
       </w:r>
     </w:p>
     <w:sectPr>
@@ -1032,6 +1089,95 @@
     </w:lvl>
   </w:abstractNum>
   <w:abstractNum w:abstractNumId="5" w15:restartNumberingAfterBreak="0">
+    <w:nsid w:val="6C8E594F"/>
+    <w:multiLevelType w:val="hybridMultilevel"/>
+    <w:tmpl w:val="A4C6B610"/>
+    <w:lvl w:ilvl="0" w:tplc="0409000F">
+      <w:start w:val="1"/>
+      <w:numFmt w:val="decimal"/>
+      <w:lvlText w:val="%1."/>
+      <w:lvlJc w:val="left"/>
+      <w:pPr>
+        <w:ind w:left="360" w:hanging="360"/>
+      </w:pPr>
+      <w:rPr>
+        <w:rFonts w:hint="default"/>
+      </w:rPr>
+    </w:lvl>
+    <w:lvl w:ilvl="1" w:tplc="04090019" w:tentative="1">
+      <w:start w:val="1"/>
+      <w:numFmt w:val="lowerLetter"/>
+      <w:lvlText w:val="%2."/>
+      <w:lvlJc w:val="left"/>
+      <w:pPr>
+        <w:ind w:left="1440" w:hanging="360"/>
+      </w:pPr>
+    </w:lvl>
+    <w:lvl w:ilvl="2" w:tplc="0409001B" w:tentative="1">
+      <w:start w:val="1"/>
+      <w:numFmt w:val="lowerRoman"/>
+      <w:lvlText w:val="%3."/>
+      <w:lvlJc w:val="right"/>
+      <w:pPr>
+        <w:ind w:left="2160" w:hanging="180"/>
+      </w:pPr>
+    </w:lvl>
+    <w:lvl w:ilvl="3" w:tplc="0409000F" w:tentative="1">
+      <w:start w:val="1"/>
+      <w:numFmt w:val="decimal"/>
+      <w:lvlText w:val="%4."/>
+      <w:lvlJc w:val="left"/>
+      <w:pPr>
+        <w:ind w:left="2880" w:hanging="360"/>
+      </w:pPr>
+    </w:lvl>
+    <w:lvl w:ilvl="4" w:tplc="04090019" w:tentative="1">
+      <w:start w:val="1"/>
+      <w:numFmt w:val="lowerLetter"/>
+      <w:lvlText w:val="%5."/>
+      <w:lvlJc w:val="left"/>
+      <w:pPr>
+        <w:ind w:left="3600" w:hanging="360"/>
+      </w:pPr>
+    </w:lvl>
+    <w:lvl w:ilvl="5" w:tplc="0409001B" w:tentative="1">
+      <w:start w:val="1"/>
+      <w:numFmt w:val="lowerRoman"/>
+      <w:lvlText w:val="%6."/>
+      <w:lvlJc w:val="right"/>
+      <w:pPr>
+        <w:ind w:left="4320" w:hanging="180"/>
+      </w:pPr>
+    </w:lvl>
+    <w:lvl w:ilvl="6" w:tplc="0409000F" w:tentative="1">
+      <w:start w:val="1"/>
+      <w:numFmt w:val="decimal"/>
+      <w:lvlText w:val="%7."/>
+      <w:lvlJc w:val="left"/>
+      <w:pPr>
+        <w:ind w:left="5040" w:hanging="360"/>
+      </w:pPr>
+    </w:lvl>
+    <w:lvl w:ilvl="7" w:tplc="04090019" w:tentative="1">
+      <w:start w:val="1"/>
+      <w:numFmt w:val="lowerLetter"/>
+      <w:lvlText w:val="%8."/>
+      <w:lvlJc w:val="left"/>
+      <w:pPr>
+        <w:ind w:left="5760" w:hanging="360"/>
+      </w:pPr>
+    </w:lvl>
+    <w:lvl w:ilvl="8" w:tplc="0409001B" w:tentative="1">
+      <w:start w:val="1"/>
+      <w:numFmt w:val="lowerRoman"/>
+      <w:lvlText w:val="%9."/>
+      <w:lvlJc w:val="right"/>
+      <w:pPr>
+        <w:ind w:left="6480" w:hanging="180"/>
+      </w:pPr>
+    </w:lvl>
+  </w:abstractNum>
+  <w:abstractNum w:abstractNumId="6" w15:restartNumberingAfterBreak="0">
     <w:nsid w:val="755766D9"/>
     <w:multiLevelType w:val="multilevel"/>
     <w:tmpl w:val="BD0C2B14"/>
@@ -1117,7 +1263,7 @@
       </w:pPr>
     </w:lvl>
   </w:abstractNum>
-  <w:abstractNum w:abstractNumId="6" w15:restartNumberingAfterBreak="0">
+  <w:abstractNum w:abstractNumId="7" w15:restartNumberingAfterBreak="0">
     <w:nsid w:val="7E91570F"/>
     <w:multiLevelType w:val="hybridMultilevel"/>
     <w:tmpl w:val="441A19A4"/>
@@ -1237,19 +1383,22 @@
     <w:abstractNumId w:val="2"/>
   </w:num>
   <w:num w:numId="3">
-    <w:abstractNumId w:val="5"/>
+    <w:abstractNumId w:val="6"/>
   </w:num>
   <w:num w:numId="4">
     <w:abstractNumId w:val="3"/>
   </w:num>
   <w:num w:numId="5">
-    <w:abstractNumId w:val="6"/>
+    <w:abstractNumId w:val="7"/>
   </w:num>
   <w:num w:numId="6">
     <w:abstractNumId w:val="4"/>
   </w:num>
   <w:num w:numId="7">
     <w:abstractNumId w:val="1"/>
+  </w:num>
+  <w:num w:numId="8">
+    <w:abstractNumId w:val="5"/>
   </w:num>
 </w:numbering>
 </file>

</xml_diff>